<commit_message>
renamed:    csv/data.csv -> csv/20250417_data.csv 	new file:   csv/20251020_data.csv 	new file:   csv/20251020_nttdatauniv.csv 	new file:   csv/20251020_nttdatauniv_test.csv 	new file:   csv/output_20251020.csv 	modified:   hexaco_fbreport.py 	modified:   hexaco_rate_business_jp_col.py 	deleted:    "out/ddd_\344\272\213\345\213\231\345\261\200\347\224\250.docx" 	deleted:    "out/ddd_\344\272\213\345\213\231\345\261\200\347\224\250.pdf" 	deleted:    "out/ddd_\346\234\254\344\272\272\347\224\250.docx" 	deleted:    "out/ddd_\346\234\254\344\272\272\347\224\250.pdf" 	modified:   "tmp/HEXACOfb\343\203\254\343\203\235\343\203\274\343\203\210_\344\272\213\345\213\231\345\261\200\347\224\250_tmp.docx" 	modified:   "tmp/HEXACOfb\343\203\254\343\203\235\343\203\274\343\203\210_\346\234\254\344\272\272\347\224\250_tmp.docx"
</commit_message>
<xml_diff>
--- a/tmp/HEXACOfbレポート_事務局用_tmp.docx
+++ b/tmp/HEXACOfbレポート_事務局用_tmp.docx
@@ -121,6 +121,14 @@
           <w:szCs w:val="21"/>
         </w:rPr>
       </w:pPr>
+      <w:r>
+        <w:rPr>
+          <w:rFonts w:asciiTheme="majorEastAsia" w:eastAsiaTheme="majorEastAsia" w:hAnsiTheme="majorEastAsia" w:hint="eastAsia"/>
+          <w:sz w:val="21"/>
+          <w:szCs w:val="21"/>
+        </w:rPr>
+        <w:t>※赤線：今回の回答者の平均</w:t>
+      </w:r>
     </w:p>
     <w:p>
       <w:pPr>
@@ -278,7 +286,23 @@
                 <w:sz w:val="21"/>
                 <w:szCs w:val="21"/>
               </w:rPr>
-              <w:t>値の傾向</w:t>
+              <w:t>値</w:t>
+            </w:r>
+            <w:r>
+              <w:rPr>
+                <w:rFonts w:asciiTheme="majorEastAsia" w:eastAsiaTheme="majorEastAsia" w:hAnsiTheme="majorEastAsia" w:cs="Arial Unicode MS" w:hint="eastAsia"/>
+                <w:sz w:val="21"/>
+                <w:szCs w:val="21"/>
+              </w:rPr>
+              <w:t>とそ</w:t>
+            </w:r>
+            <w:r>
+              <w:rPr>
+                <w:rFonts w:asciiTheme="majorEastAsia" w:eastAsiaTheme="majorEastAsia" w:hAnsiTheme="majorEastAsia" w:cs="Arial Unicode MS" w:hint="eastAsia"/>
+                <w:sz w:val="21"/>
+                <w:szCs w:val="21"/>
+              </w:rPr>
+              <w:t>の傾向</w:t>
             </w:r>
           </w:p>
         </w:tc>
@@ -478,15 +502,7 @@
                 <w:sz w:val="21"/>
                 <w:szCs w:val="21"/>
               </w:rPr>
-              <w:t>C</w:t>
-            </w:r>
-            <w:r>
-              <w:rPr>
-                <w:rFonts w:asciiTheme="majorEastAsia" w:eastAsiaTheme="majorEastAsia" w:hAnsiTheme="majorEastAsia" w:hint="eastAsia"/>
-                <w:sz w:val="21"/>
-                <w:szCs w:val="21"/>
-              </w:rPr>
-              <w:t>],</w:t>
+              <w:t>C],</w:t>
             </w:r>
             <w:r>
               <w:rPr>
@@ -590,15 +606,7 @@
                 <w:sz w:val="21"/>
                 <w:szCs w:val="21"/>
               </w:rPr>
-              <w:t>X</w:t>
-            </w:r>
-            <w:r>
-              <w:rPr>
-                <w:rFonts w:asciiTheme="majorEastAsia" w:eastAsiaTheme="majorEastAsia" w:hAnsiTheme="majorEastAsia" w:hint="eastAsia"/>
-                <w:sz w:val="21"/>
-                <w:szCs w:val="21"/>
-              </w:rPr>
-              <w:t>],</w:t>
+              <w:t>X],</w:t>
             </w:r>
             <w:r>
               <w:rPr>
@@ -702,15 +710,7 @@
                 <w:sz w:val="21"/>
                 <w:szCs w:val="21"/>
               </w:rPr>
-              <w:t>A</w:t>
-            </w:r>
-            <w:r>
-              <w:rPr>
-                <w:rFonts w:asciiTheme="majorEastAsia" w:eastAsiaTheme="majorEastAsia" w:hAnsiTheme="majorEastAsia" w:hint="eastAsia"/>
-                <w:sz w:val="21"/>
-                <w:szCs w:val="21"/>
-              </w:rPr>
-              <w:t>],</w:t>
+              <w:t>A],</w:t>
             </w:r>
             <w:r>
               <w:rPr>
@@ -814,15 +814,7 @@
                 <w:sz w:val="21"/>
                 <w:szCs w:val="21"/>
               </w:rPr>
-              <w:t>E</w:t>
-            </w:r>
-            <w:r>
-              <w:rPr>
-                <w:rFonts w:asciiTheme="majorEastAsia" w:eastAsiaTheme="majorEastAsia" w:hAnsiTheme="majorEastAsia" w:hint="eastAsia"/>
-                <w:sz w:val="21"/>
-                <w:szCs w:val="21"/>
-              </w:rPr>
-              <w:t>],</w:t>
+              <w:t>E],</w:t>
             </w:r>
             <w:r>
               <w:rPr>
@@ -926,15 +918,7 @@
                 <w:sz w:val="21"/>
                 <w:szCs w:val="21"/>
               </w:rPr>
-              <w:t>H</w:t>
-            </w:r>
-            <w:r>
-              <w:rPr>
-                <w:rFonts w:asciiTheme="majorEastAsia" w:eastAsiaTheme="majorEastAsia" w:hAnsiTheme="majorEastAsia" w:hint="eastAsia"/>
-                <w:sz w:val="21"/>
-                <w:szCs w:val="21"/>
-              </w:rPr>
-              <w:t>],</w:t>
+              <w:t>H],</w:t>
             </w:r>
             <w:r>
               <w:rPr>

</xml_diff>